<commit_message>
Minor updates to the thesis paper, added .pdf format
</commit_message>
<xml_diff>
--- a/Hamdi_Kucukengin_Stance_Detection.docx
+++ b/Hamdi_Kucukengin_Stance_Detection.docx
@@ -725,7 +725,7 @@
                 <w:noProof/>
                 <w:webHidden/>
               </w:rPr>
-              <w:t>1</w:t>
+              <w:t>2</w:t>
             </w:r>
             <w:r>
               <w:rPr>
@@ -799,7 +799,7 @@
                 <w:noProof/>
                 <w:webHidden/>
               </w:rPr>
-              <w:t>1</w:t>
+              <w:t>3</w:t>
             </w:r>
             <w:r>
               <w:rPr>
@@ -873,7 +873,7 @@
                 <w:noProof/>
                 <w:webHidden/>
               </w:rPr>
-              <w:t>1</w:t>
+              <w:t>4</w:t>
             </w:r>
             <w:r>
               <w:rPr>
@@ -947,7 +947,7 @@
                 <w:noProof/>
                 <w:webHidden/>
               </w:rPr>
-              <w:t>1</w:t>
+              <w:t>4</w:t>
             </w:r>
             <w:r>
               <w:rPr>
@@ -1021,7 +1021,7 @@
                 <w:noProof/>
                 <w:webHidden/>
               </w:rPr>
-              <w:t>2</w:t>
+              <w:t>5</w:t>
             </w:r>
             <w:r>
               <w:rPr>
@@ -1095,7 +1095,7 @@
                 <w:noProof/>
                 <w:webHidden/>
               </w:rPr>
-              <w:t>2</w:t>
+              <w:t>5</w:t>
             </w:r>
             <w:r>
               <w:rPr>
@@ -1169,7 +1169,7 @@
                 <w:noProof/>
                 <w:webHidden/>
               </w:rPr>
-              <w:t>2</w:t>
+              <w:t>5</w:t>
             </w:r>
             <w:r>
               <w:rPr>
@@ -1243,7 +1243,7 @@
                 <w:noProof/>
                 <w:webHidden/>
               </w:rPr>
-              <w:t>3</w:t>
+              <w:t>6</w:t>
             </w:r>
             <w:r>
               <w:rPr>
@@ -1317,7 +1317,7 @@
                 <w:noProof/>
                 <w:webHidden/>
               </w:rPr>
-              <w:t>3</w:t>
+              <w:t>7</w:t>
             </w:r>
             <w:r>
               <w:rPr>
@@ -1391,7 +1391,7 @@
                 <w:noProof/>
                 <w:webHidden/>
               </w:rPr>
-              <w:t>3</w:t>
+              <w:t>7</w:t>
             </w:r>
             <w:r>
               <w:rPr>
@@ -1465,7 +1465,7 @@
                 <w:noProof/>
                 <w:webHidden/>
               </w:rPr>
-              <w:t>3</w:t>
+              <w:t>7</w:t>
             </w:r>
             <w:r>
               <w:rPr>
@@ -1539,7 +1539,7 @@
                 <w:noProof/>
                 <w:webHidden/>
               </w:rPr>
-              <w:t>3</w:t>
+              <w:t>7</w:t>
             </w:r>
             <w:r>
               <w:rPr>
@@ -1613,7 +1613,7 @@
                 <w:noProof/>
                 <w:webHidden/>
               </w:rPr>
-              <w:t>3</w:t>
+              <w:t>8</w:t>
             </w:r>
             <w:r>
               <w:rPr>
@@ -1687,7 +1687,7 @@
                 <w:noProof/>
                 <w:webHidden/>
               </w:rPr>
-              <w:t>3</w:t>
+              <w:t>9</w:t>
             </w:r>
             <w:r>
               <w:rPr>
@@ -1761,7 +1761,7 @@
                 <w:noProof/>
                 <w:webHidden/>
               </w:rPr>
-              <w:t>3</w:t>
+              <w:t>9</w:t>
             </w:r>
             <w:r>
               <w:rPr>
@@ -1835,7 +1835,7 @@
                 <w:noProof/>
                 <w:webHidden/>
               </w:rPr>
-              <w:t>3</w:t>
+              <w:t>9</w:t>
             </w:r>
             <w:r>
               <w:rPr>
@@ -2146,7 +2146,25 @@
           <w:sz w:val="24"/>
           <w:szCs w:val="24"/>
         </w:rPr>
-        <w:t xml:space="preserve"> used in zero-shot settings by framing the task as a natural language inference (NLI), as demonstrated in zero-shot pipelines such as BART-MNLI (Yin et al., 2019). Studies done similar to </w:t>
+        <w:t xml:space="preserve"> used in zero-shot settings by framing the task as a natural language inference (NLI), as demonstrated in zero-shot pipelines such as BART-MNLI (Yin et al., 2019). Studies done </w:t>
+      </w:r>
+      <w:proofErr w:type="gramStart"/>
+      <w:r>
+        <w:rPr>
+          <w:rFonts w:ascii="Times New Roman" w:hAnsi="Times New Roman" w:cs="Times New Roman"/>
+          <w:sz w:val="24"/>
+          <w:szCs w:val="24"/>
+        </w:rPr>
+        <w:t>similar to</w:t>
+      </w:r>
+      <w:proofErr w:type="gramEnd"/>
+      <w:r>
+        <w:rPr>
+          <w:rFonts w:ascii="Times New Roman" w:hAnsi="Times New Roman" w:cs="Times New Roman"/>
+          <w:sz w:val="24"/>
+          <w:szCs w:val="24"/>
+        </w:rPr>
+        <w:t xml:space="preserve"> </w:t>
       </w:r>
       <w:proofErr w:type="spellStart"/>
       <w:r>
@@ -2654,29 +2672,7 @@
           <w:sz w:val="24"/>
           <w:szCs w:val="24"/>
         </w:rPr>
-        <w:t xml:space="preserve">Tokenization and </w:t>
-      </w:r>
-      <w:proofErr w:type="spellStart"/>
-      <w:r>
-        <w:rPr>
-          <w:rFonts w:ascii="Times New Roman" w:hAnsi="Times New Roman" w:cs="Times New Roman"/>
-          <w:b/>
-          <w:bCs/>
-          <w:sz w:val="24"/>
-          <w:szCs w:val="24"/>
-        </w:rPr>
-        <w:t>Stopword</w:t>
-      </w:r>
-      <w:proofErr w:type="spellEnd"/>
-      <w:r>
-        <w:rPr>
-          <w:rFonts w:ascii="Times New Roman" w:hAnsi="Times New Roman" w:cs="Times New Roman"/>
-          <w:b/>
-          <w:bCs/>
-          <w:sz w:val="24"/>
-          <w:szCs w:val="24"/>
-        </w:rPr>
-        <w:t xml:space="preserve"> Removal: </w:t>
+        <w:t xml:space="preserve">Tokenization and Stopword Removal: </w:t>
       </w:r>
       <w:r>
         <w:rPr>
@@ -3416,11 +3412,19 @@
         <w:fldChar w:fldCharType="separate"/>
       </w:r>
       <w:r>
+        <w:rPr>
+          <w:rFonts w:ascii="Times New Roman" w:hAnsi="Times New Roman" w:cs="Times New Roman"/>
+          <w:sz w:val="18"/>
+          <w:szCs w:val="18"/>
+        </w:rPr>
         <w:t xml:space="preserve">Figure </w:t>
       </w:r>
       <w:r>
         <w:rPr>
+          <w:rFonts w:ascii="Times New Roman" w:hAnsi="Times New Roman" w:cs="Times New Roman"/>
           <w:noProof/>
+          <w:sz w:val="18"/>
+          <w:szCs w:val="18"/>
         </w:rPr>
         <w:t>1</w:t>
       </w:r>
@@ -4358,27 +4362,17 @@
           <w:sz w:val="24"/>
           <w:szCs w:val="24"/>
         </w:rPr>
-      </w:r>
-      <w:r>
-        <w:rPr>
-          <w:rFonts w:ascii="Times New Roman" w:hAnsi="Times New Roman" w:cs="Times New Roman"/>
-          <w:sz w:val="24"/>
-          <w:szCs w:val="24"/>
-        </w:rPr>
         <w:fldChar w:fldCharType="separate"/>
       </w:r>
       <w:r>
         <w:rPr>
-          <w:lang w:val="fr-FR"/>
-        </w:rPr>
-        <w:t xml:space="preserve">Figure </w:t>
-      </w:r>
-      <w:r>
-        <w:rPr>
-          <w:noProof/>
-          <w:lang w:val="fr-FR"/>
-        </w:rPr>
-        <w:t>3</w:t>
+          <w:rFonts w:ascii="Times New Roman" w:hAnsi="Times New Roman" w:cs="Times New Roman"/>
+          <w:b/>
+          <w:bCs/>
+          <w:sz w:val="24"/>
+          <w:szCs w:val="24"/>
+        </w:rPr>
+        <w:t>Error! Reference source not found.</w:t>
       </w:r>
       <w:r>
         <w:rPr>
@@ -4560,7 +4554,7 @@
                 <w:szCs w:val="24"/>
               </w:rPr>
               <w:drawing>
-                <wp:inline distT="0" distB="0" distL="0" distR="0" wp14:anchorId="4475471B" wp14:editId="030DC8AE">
+                <wp:inline distT="0" distB="0" distL="0" distR="0" wp14:anchorId="4475471B" wp14:editId="7ACEBD02">
                   <wp:extent cx="1984248" cy="1653540"/>
                   <wp:effectExtent l="0" t="0" r="0" b="3810"/>
                   <wp:docPr id="1249415076" name="Picture 11"/>
@@ -4918,7 +4912,7 @@
                 <w:szCs w:val="24"/>
               </w:rPr>
               <w:drawing>
-                <wp:inline distT="0" distB="0" distL="0" distR="0" wp14:anchorId="0533F6BA" wp14:editId="57235F59">
+                <wp:inline distT="0" distB="0" distL="0" distR="0" wp14:anchorId="0533F6BA" wp14:editId="760D6453">
                   <wp:extent cx="1984248" cy="1653540"/>
                   <wp:effectExtent l="0" t="0" r="0" b="3810"/>
                   <wp:docPr id="781608122" name="Picture 13"/>
@@ -5445,7 +5439,25 @@
           <w:sz w:val="24"/>
           <w:szCs w:val="24"/>
         </w:rPr>
-        <w:t xml:space="preserve"> prediction between the two models reflects not only label distribution bias, but also the different ways stance is expressed and interpreted for human annotation, LLM annotation and for classification model. The author adopted a more cautious reading of policy positions, while the LLM more frequently inferred implicit support. Additionally, the author or any human annotator could have</w:t>
+        <w:t xml:space="preserve"> prediction between the two models reflects not only label distribution bias, but also the different ways stance is expressed and interpreted for human annotation, LLM annotation and for classification </w:t>
+      </w:r>
+      <w:proofErr w:type="gramStart"/>
+      <w:r>
+        <w:rPr>
+          <w:rFonts w:ascii="Times New Roman" w:hAnsi="Times New Roman" w:cs="Times New Roman"/>
+          <w:sz w:val="24"/>
+          <w:szCs w:val="24"/>
+        </w:rPr>
+        <w:t>model</w:t>
+      </w:r>
+      <w:proofErr w:type="gramEnd"/>
+      <w:r>
+        <w:rPr>
+          <w:rFonts w:ascii="Times New Roman" w:hAnsi="Times New Roman" w:cs="Times New Roman"/>
+          <w:sz w:val="24"/>
+          <w:szCs w:val="24"/>
+        </w:rPr>
+        <w:t>. The author adopted a more cautious reading of policy positions, while the LLM more frequently inferred implicit support. Additionally, the author or any human annotator could have</w:t>
       </w:r>
       <w:r>
         <w:rPr>

</xml_diff>